<commit_message>
[fix]Improve word template for Pandoc
</commit_message>
<xml_diff>
--- a/home/.pandoc/reference.docx
+++ b/home/.pandoc/reference.docx
@@ -3,12 +3,318 @@
 <w:document xmlns:wpc="http://schemas.microsoft.com/office/word/2010/wordprocessingCanvas" xmlns:mo="http://schemas.microsoft.com/office/mac/office/2008/main" xmlns:mc="http://schemas.openxmlformats.org/markup-compatibility/2006" xmlns:mv="urn:schemas-microsoft-com:mac:vml" xmlns:o="urn:schemas-microsoft-com:office:office" xmlns:r="http://schemas.openxmlformats.org/officeDocument/2006/relationships" xmlns:m="http://schemas.openxmlformats.org/officeDocument/2006/math" xmlns:v="urn:schemas-microsoft-com:vml" xmlns:wp14="http://schemas.microsoft.com/office/word/2010/wordprocessingDrawing" xmlns:wp="http://schemas.openxmlformats.org/drawingml/2006/wordprocessingDrawing" xmlns:w10="urn:schemas-microsoft-com:office:word" xmlns:w="http://schemas.openxmlformats.org/wordprocessingml/2006/main" xmlns:w14="http://schemas.microsoft.com/office/word/2010/wordml" xmlns:wpg="http://schemas.microsoft.com/office/word/2010/wordprocessingGroup" xmlns:wpi="http://schemas.microsoft.com/office/word/2010/wordprocessingInk" xmlns:wne="http://schemas.microsoft.com/office/word/2006/wordml" xmlns:wps="http://schemas.microsoft.com/office/word/2010/wordprocessingShape" mc:Ignorable="w14 wp14">
   <w:body>
     <w:p>
-      <w:bookmarkStart w:id="0" w:name="_GoBack"/>
-      <w:r>
-        <w:t>Hello world.</w:t>
-      </w:r>
+      <w:pPr>
+        <w:pStyle w:val="Heading1"/>
+        <w:rPr>
+          <w:rFonts w:ascii="ヒラギノ角ゴ Pro W3" w:eastAsia="ヒラギノ角ゴ Pro W3" w:hAnsi="ヒラギノ角ゴ Pro W3"/>
+        </w:rPr>
+      </w:pPr>
+      <w:bookmarkStart w:id="0" w:name="backlog-enterprize版の導入について"/>
+      <w:bookmarkEnd w:id="0"/>
+      <w:r>
+        <w:rPr>
+          <w:rFonts w:ascii="ヒラギノ角ゴ Pro W3" w:eastAsia="ヒラギノ角ゴ Pro W3" w:hAnsi="ヒラギノ角ゴ Pro W3"/>
+        </w:rPr>
+        <w:t xml:space="preserve">Backlog </w:t>
+      </w:r>
+      <w:proofErr w:type="spellStart"/>
+      <w:r>
+        <w:rPr>
+          <w:rFonts w:ascii="ヒラギノ角ゴ Pro W3" w:eastAsia="ヒラギノ角ゴ Pro W3" w:hAnsi="ヒラギノ角ゴ Pro W3"/>
+        </w:rPr>
+        <w:t>Enterprize版の導入について</w:t>
+      </w:r>
+      <w:proofErr w:type="spellEnd"/>
     </w:p>
-    <w:bookmarkEnd w:id="0"/>
+    <w:p>
+      <w:pPr>
+        <w:pStyle w:val="Heading2"/>
+      </w:pPr>
+      <w:bookmarkStart w:id="1" w:name="目次"/>
+      <w:bookmarkStart w:id="2" w:name="作業ログ"/>
+      <w:bookmarkEnd w:id="1"/>
+      <w:bookmarkEnd w:id="2"/>
+      <w:r>
+        <w:t>作業</w:t>
+      </w:r>
+    </w:p>
+    <w:p>
+      <w:pPr>
+        <w:pStyle w:val="Compact"/>
+        <w:numPr>
+          <w:ilvl w:val="0"/>
+          <w:numId w:val="2"/>
+        </w:numPr>
+        <w:rPr>
+          <w:rFonts w:ascii="ヒラギノ明朝 Pro W3" w:eastAsia="ヒラギノ明朝 Pro W3" w:hAnsi="ヒラギノ明朝 Pro W3"/>
+          <w:color w:val="000000" w:themeColor="text1"/>
+        </w:rPr>
+      </w:pPr>
+      <w:r>
+        <w:rPr>
+          <w:rFonts w:ascii="ヒラギノ明朝 Pro W3" w:eastAsia="ヒラギノ明朝 Pro W3" w:hAnsi="ヒラギノ明朝 Pro W3" w:hint="eastAsia"/>
+          <w:color w:val="000000" w:themeColor="text1"/>
+          <w:lang w:eastAsia="ja-JP"/>
+        </w:rPr>
+        <w:t>ほげ</w:t>
+      </w:r>
+      <w:r>
+        <w:rPr>
+          <w:rFonts w:ascii="ヒラギノ明朝 Pro W3" w:eastAsia="ヒラギノ明朝 Pro W3" w:hAnsi="ヒラギノ明朝 Pro W3"/>
+          <w:color w:val="000000" w:themeColor="text1"/>
+          <w:lang w:eastAsia="ja-JP"/>
+        </w:rPr>
+        <w:br/>
+      </w:r>
+      <w:r>
+        <w:rPr>
+          <w:rFonts w:ascii="ヒラギノ明朝 Pro W3" w:eastAsia="ヒラギノ明朝 Pro W3" w:hAnsi="ヒラギノ明朝 Pro W3"/>
+          <w:color w:val="000000" w:themeColor="text1"/>
+        </w:rPr>
+        <w:t>（</w:t>
+      </w:r>
+      <w:r>
+        <w:rPr>
+          <w:rFonts w:eastAsia="ヒラギノ明朝 Pro W3"/>
+          <w:color w:val="000000" w:themeColor="text1"/>
+        </w:rPr>
+        <w:t>https://www.</w:t>
+      </w:r>
+      <w:r>
+        <w:rPr>
+          <w:rFonts w:eastAsia="ヒラギノ明朝 Pro W3"/>
+          <w:color w:val="000000" w:themeColor="text1"/>
+        </w:rPr>
+        <w:t>google.com/</w:t>
+      </w:r>
+      <w:r>
+        <w:rPr>
+          <w:rFonts w:ascii="ヒラギノ明朝 Pro W3" w:eastAsia="ヒラギノ明朝 Pro W3" w:hAnsi="ヒラギノ明朝 Pro W3"/>
+          <w:color w:val="000000" w:themeColor="text1"/>
+        </w:rPr>
+        <w:t>）</w:t>
+      </w:r>
+    </w:p>
+    <w:p>
+      <w:pPr>
+        <w:pStyle w:val="Heading3"/>
+      </w:pPr>
+      <w:bookmarkStart w:id="3" w:name="osバージョン確認"/>
+      <w:bookmarkStart w:id="4" w:name="_Toc282451110"/>
+      <w:bookmarkStart w:id="5" w:name="_Toc282451270"/>
+      <w:bookmarkEnd w:id="3"/>
+      <w:proofErr w:type="spellStart"/>
+      <w:r>
+        <w:t>OSバージョン</w:t>
+      </w:r>
+      <w:proofErr w:type="spellEnd"/>
+      <w:r>
+        <w:t>確認</w:t>
+      </w:r>
+      <w:bookmarkEnd w:id="4"/>
+      <w:bookmarkEnd w:id="5"/>
+    </w:p>
+    <w:p>
+      <w:pPr>
+        <w:pStyle w:val="Heading4"/>
+        <w:rPr>
+          <w:rFonts w:ascii="Times New Roman" w:eastAsia="ＭＳ Ｐゴシック" w:hAnsi="Times New Roman" w:cs="Times New Roman"/>
+        </w:rPr>
+      </w:pPr>
+      <w:r>
+        <w:t>フォントインストール（インストール済）</w:t>
+      </w:r>
+    </w:p>
+    <w:p>
+      <w:pPr>
+        <w:pStyle w:val="Heading4"/>
+        <w:numPr>
+          <w:ilvl w:val="2"/>
+          <w:numId w:val="5"/>
+        </w:numPr>
+        <w:ind w:left="1134"/>
+        <w:rPr>
+          <w:rFonts w:ascii="Times New Roman" w:eastAsia="ＭＳ Ｐゴシック" w:hAnsi="Times New Roman" w:cs="Times New Roman"/>
+        </w:rPr>
+      </w:pPr>
+      <w:proofErr w:type="spellStart"/>
+      <w:proofErr w:type="gramStart"/>
+      <w:r>
+        <w:t>hoge</w:t>
+      </w:r>
+      <w:bookmarkStart w:id="6" w:name="_GoBack"/>
+      <w:bookmarkEnd w:id="6"/>
+      <w:proofErr w:type="spellEnd"/>
+      <w:proofErr w:type="gramEnd"/>
+      <w:r>
+        <w:br/>
+      </w:r>
+      <w:r>
+        <w:rPr>
+          <w:rStyle w:val="VerbatimChar"/>
+          <w:rFonts w:ascii="Times New Roman" w:eastAsia="ＭＳ Ｐゴシック" w:hAnsi="Times New Roman" w:cs="Times New Roman"/>
+          <w:b w:val="0"/>
+        </w:rPr>
+        <w:t xml:space="preserve">$ </w:t>
+      </w:r>
+      <w:proofErr w:type="spellStart"/>
+      <w:r>
+        <w:rPr>
+          <w:rStyle w:val="VerbatimChar"/>
+          <w:rFonts w:ascii="Times New Roman" w:eastAsia="ＭＳ Ｐゴシック" w:hAnsi="Times New Roman" w:cs="Times New Roman"/>
+          <w:b w:val="0"/>
+        </w:rPr>
+        <w:t>sudo</w:t>
+      </w:r>
+      <w:proofErr w:type="spellEnd"/>
+      <w:r>
+        <w:rPr>
+          <w:rStyle w:val="VerbatimChar"/>
+          <w:rFonts w:ascii="Times New Roman" w:eastAsia="ＭＳ Ｐゴシック" w:hAnsi="Times New Roman" w:cs="Times New Roman"/>
+          <w:b w:val="0"/>
+        </w:rPr>
+        <w:t xml:space="preserve"> yum install fonts-</w:t>
+      </w:r>
+      <w:proofErr w:type="spellStart"/>
+      <w:r>
+        <w:rPr>
+          <w:rStyle w:val="VerbatimChar"/>
+          <w:rFonts w:ascii="Times New Roman" w:eastAsia="ＭＳ Ｐゴシック" w:hAnsi="Times New Roman" w:cs="Times New Roman"/>
+          <w:b w:val="0"/>
+        </w:rPr>
+        <w:t>japanese</w:t>
+      </w:r>
+      <w:proofErr w:type="spellEnd"/>
+      <w:r>
+        <w:rPr>
+          <w:rFonts w:ascii="Times New Roman" w:eastAsia="ＭＳ Ｐゴシック" w:hAnsi="Times New Roman" w:cs="Times New Roman"/>
+          <w:b w:val="0"/>
+        </w:rPr>
+        <w:br/>
+      </w:r>
+      <w:r>
+        <w:rPr>
+          <w:rStyle w:val="VerbatimChar"/>
+          <w:rFonts w:ascii="Times New Roman" w:eastAsia="ＭＳ Ｐゴシック" w:hAnsi="Times New Roman" w:cs="Times New Roman"/>
+          <w:b w:val="0"/>
+        </w:rPr>
+        <w:t>Package fonts-japanese-0.20061016-4.el5.noarch already installed and latest version</w:t>
+      </w:r>
+    </w:p>
+    <w:p>
+      <w:pPr>
+        <w:pStyle w:val="Heading3"/>
+      </w:pPr>
+      <w:bookmarkStart w:id="7" w:name="javaのフォント設定"/>
+      <w:bookmarkStart w:id="8" w:name="_Toc282451111"/>
+      <w:bookmarkStart w:id="9" w:name="_Toc282451271"/>
+      <w:bookmarkEnd w:id="7"/>
+      <w:proofErr w:type="spellStart"/>
+      <w:r>
+        <w:t>Java</w:t>
+      </w:r>
+      <w:proofErr w:type="spellEnd"/>
+      <w:r>
+        <w:t>のフォント設定</w:t>
+      </w:r>
+      <w:bookmarkStart w:id="10" w:name="フォントインストールインストール済"/>
+      <w:bookmarkStart w:id="11" w:name="_Toc282451112"/>
+      <w:bookmarkStart w:id="12" w:name="_Toc282451272"/>
+      <w:bookmarkEnd w:id="8"/>
+      <w:bookmarkEnd w:id="9"/>
+      <w:bookmarkEnd w:id="10"/>
+    </w:p>
+    <w:p>
+      <w:pPr>
+        <w:pStyle w:val="Heading4"/>
+        <w:rPr>
+          <w:rFonts w:ascii="Times New Roman" w:eastAsia="ＭＳ Ｐゴシック" w:hAnsi="Times New Roman" w:cs="Times New Roman"/>
+        </w:rPr>
+      </w:pPr>
+      <w:proofErr w:type="spellStart"/>
+      <w:r>
+        <w:t>フォントインストール</w:t>
+      </w:r>
+      <w:proofErr w:type="spellEnd"/>
+      <w:r>
+        <w:t>（</w:t>
+      </w:r>
+      <w:proofErr w:type="spellStart"/>
+      <w:r>
+        <w:t>インストール済</w:t>
+      </w:r>
+      <w:proofErr w:type="spellEnd"/>
+      <w:r>
+        <w:t>）</w:t>
+      </w:r>
+      <w:bookmarkEnd w:id="11"/>
+      <w:bookmarkEnd w:id="12"/>
+      <w:r>
+        <w:rPr>
+          <w:rFonts w:ascii="ＭＳ Ｐゴシック" w:eastAsia="ＭＳ Ｐゴシック" w:hAnsi="ＭＳ Ｐゴシック"/>
+          <w:lang w:eastAsia="ja-JP"/>
+        </w:rPr>
+        <w:br/>
+      </w:r>
+      <w:r>
+        <w:rPr>
+          <w:rStyle w:val="VerbatimChar"/>
+          <w:rFonts w:ascii="Times New Roman" w:eastAsia="ＭＳ Ｐゴシック" w:hAnsi="Times New Roman" w:cs="Times New Roman"/>
+          <w:b w:val="0"/>
+        </w:rPr>
+        <w:t xml:space="preserve">$ </w:t>
+      </w:r>
+      <w:proofErr w:type="spellStart"/>
+      <w:r>
+        <w:rPr>
+          <w:rStyle w:val="VerbatimChar"/>
+          <w:rFonts w:ascii="Times New Roman" w:eastAsia="ＭＳ Ｐゴシック" w:hAnsi="Times New Roman" w:cs="Times New Roman"/>
+          <w:b w:val="0"/>
+        </w:rPr>
+        <w:t>sudo</w:t>
+      </w:r>
+      <w:proofErr w:type="spellEnd"/>
+      <w:r>
+        <w:rPr>
+          <w:rStyle w:val="VerbatimChar"/>
+          <w:rFonts w:ascii="Times New Roman" w:eastAsia="ＭＳ Ｐゴシック" w:hAnsi="Times New Roman" w:cs="Times New Roman"/>
+          <w:b w:val="0"/>
+        </w:rPr>
+        <w:t xml:space="preserve"> yum install fonts-</w:t>
+      </w:r>
+      <w:proofErr w:type="spellStart"/>
+      <w:r>
+        <w:rPr>
+          <w:rStyle w:val="VerbatimChar"/>
+          <w:rFonts w:ascii="Times New Roman" w:eastAsia="ＭＳ Ｐゴシック" w:hAnsi="Times New Roman" w:cs="Times New Roman"/>
+          <w:b w:val="0"/>
+        </w:rPr>
+        <w:t>japanese</w:t>
+      </w:r>
+      <w:proofErr w:type="spellEnd"/>
+      <w:r>
+        <w:rPr>
+          <w:rFonts w:ascii="Times New Roman" w:eastAsia="ＭＳ Ｐゴシック" w:hAnsi="Times New Roman" w:cs="Times New Roman"/>
+          <w:b w:val="0"/>
+        </w:rPr>
+        <w:br/>
+      </w:r>
+      <w:r>
+        <w:rPr>
+          <w:rStyle w:val="VerbatimChar"/>
+          <w:rFonts w:ascii="Times New Roman" w:eastAsia="ＭＳ Ｐゴシック" w:hAnsi="Times New Roman" w:cs="Times New Roman"/>
+          <w:b w:val="0"/>
+        </w:rPr>
+        <w:t>Package fonts-japanese-0.20061016-4.el5.noarch already installed and latest version</w:t>
+      </w:r>
+    </w:p>
+    <w:p>
+      <w:pPr>
+        <w:rPr>
+          <w:lang w:eastAsia="ja-JP"/>
+        </w:rPr>
+      </w:pPr>
+    </w:p>
     <w:sectPr>
       <w:pgSz w:w="11906" w:h="16838"/>
       <w:pgMar w:top="1985" w:right="1701" w:bottom="1701" w:left="1701" w:header="851" w:footer="992" w:gutter="0"/>
@@ -22,6 +328,98 @@
 <file path=word/numbering.xml><?xml version="1.0" encoding="utf-8"?>
 <w:numbering xmlns:wpc="http://schemas.microsoft.com/office/word/2010/wordprocessingCanvas" xmlns:mo="http://schemas.microsoft.com/office/mac/office/2008/main" xmlns:mc="http://schemas.openxmlformats.org/markup-compatibility/2006" xmlns:mv="urn:schemas-microsoft-com:mac:vml" xmlns:o="urn:schemas-microsoft-com:office:office" xmlns:r="http://schemas.openxmlformats.org/officeDocument/2006/relationships" xmlns:m="http://schemas.openxmlformats.org/officeDocument/2006/math" xmlns:v="urn:schemas-microsoft-com:vml" xmlns:wp14="http://schemas.microsoft.com/office/word/2010/wordprocessingDrawing" xmlns:wp="http://schemas.openxmlformats.org/drawingml/2006/wordprocessingDrawing" xmlns:w10="urn:schemas-microsoft-com:office:word" xmlns:w="http://schemas.openxmlformats.org/wordprocessingml/2006/main" xmlns:w14="http://schemas.microsoft.com/office/word/2010/wordml" xmlns:wpg="http://schemas.microsoft.com/office/word/2010/wordprocessingGroup" xmlns:wpi="http://schemas.microsoft.com/office/word/2010/wordprocessingInk" xmlns:wne="http://schemas.microsoft.com/office/word/2006/wordml" xmlns:wps="http://schemas.microsoft.com/office/word/2010/wordprocessingShape" mc:Ignorable="w14 wp14">
   <w:abstractNum w:abstractNumId="0">
+    <w:nsid w:val="D6A4F8A6"/>
+    <w:multiLevelType w:val="multilevel"/>
+    <w:tmpl w:val="B1C2DB1C"/>
+    <w:lvl w:ilvl="0">
+      <w:numFmt w:val="bullet"/>
+      <w:lvlText w:val="•"/>
+      <w:lvlJc w:val="left"/>
+      <w:pPr>
+        <w:tabs>
+          <w:tab w:val="num" w:pos="0"/>
+        </w:tabs>
+        <w:ind w:left="480" w:hanging="480"/>
+      </w:pPr>
+    </w:lvl>
+    <w:lvl w:ilvl="1">
+      <w:numFmt w:val="bullet"/>
+      <w:lvlText w:val="–"/>
+      <w:lvlJc w:val="left"/>
+      <w:pPr>
+        <w:tabs>
+          <w:tab w:val="num" w:pos="720"/>
+        </w:tabs>
+        <w:ind w:left="1200" w:hanging="480"/>
+      </w:pPr>
+    </w:lvl>
+    <w:lvl w:ilvl="2">
+      <w:numFmt w:val="bullet"/>
+      <w:lvlText w:val="•"/>
+      <w:lvlJc w:val="left"/>
+      <w:pPr>
+        <w:tabs>
+          <w:tab w:val="num" w:pos="1440"/>
+        </w:tabs>
+        <w:ind w:left="1920" w:hanging="480"/>
+      </w:pPr>
+    </w:lvl>
+    <w:lvl w:ilvl="3">
+      <w:numFmt w:val="bullet"/>
+      <w:lvlText w:val="–"/>
+      <w:lvlJc w:val="left"/>
+      <w:pPr>
+        <w:tabs>
+          <w:tab w:val="num" w:pos="2160"/>
+        </w:tabs>
+        <w:ind w:left="2640" w:hanging="480"/>
+      </w:pPr>
+    </w:lvl>
+    <w:lvl w:ilvl="4">
+      <w:numFmt w:val="bullet"/>
+      <w:lvlText w:val="•"/>
+      <w:lvlJc w:val="left"/>
+      <w:pPr>
+        <w:tabs>
+          <w:tab w:val="num" w:pos="2880"/>
+        </w:tabs>
+        <w:ind w:left="3360" w:hanging="480"/>
+      </w:pPr>
+    </w:lvl>
+    <w:lvl w:ilvl="5">
+      <w:numFmt w:val="bullet"/>
+      <w:lvlText w:val="–"/>
+      <w:lvlJc w:val="left"/>
+      <w:pPr>
+        <w:tabs>
+          <w:tab w:val="num" w:pos="3600"/>
+        </w:tabs>
+        <w:ind w:left="4080" w:hanging="480"/>
+      </w:pPr>
+    </w:lvl>
+    <w:lvl w:ilvl="6">
+      <w:numFmt w:val="bullet"/>
+      <w:lvlText w:val="•"/>
+      <w:lvlJc w:val="left"/>
+      <w:pPr>
+        <w:tabs>
+          <w:tab w:val="num" w:pos="4320"/>
+        </w:tabs>
+        <w:ind w:left="4800" w:hanging="480"/>
+      </w:pPr>
+    </w:lvl>
+    <w:lvl w:ilvl="7">
+      <w:numFmt w:val="decimal"/>
+      <w:lvlText w:val=""/>
+      <w:lvlJc w:val="left"/>
+    </w:lvl>
+    <w:lvl w:ilvl="8">
+      <w:numFmt w:val="decimal"/>
+      <w:lvlText w:val=""/>
+      <w:lvlJc w:val="left"/>
+    </w:lvl>
+  </w:abstractNum>
+  <w:abstractNum w:abstractNumId="1">
     <w:nsid w:val="E17F69BA"/>
     <w:multiLevelType w:val="multilevel"/>
     <w:tmpl w:val="E46A7828"/>
@@ -113,8 +511,460 @@
       <w:lvlJc w:val="left"/>
     </w:lvl>
   </w:abstractNum>
+  <w:abstractNum w:abstractNumId="2">
+    <w:nsid w:val="46987FDE"/>
+    <w:multiLevelType w:val="hybridMultilevel"/>
+    <w:tmpl w:val="E224FB8E"/>
+    <w:lvl w:ilvl="0" w:tplc="572226B4">
+      <w:numFmt w:val="decimal"/>
+      <w:lvlText w:val="%1."/>
+      <w:lvlJc w:val="left"/>
+      <w:pPr>
+        <w:ind w:left="360" w:hanging="360"/>
+      </w:pPr>
+      <w:rPr>
+        <w:rFonts w:hint="default"/>
+      </w:rPr>
+    </w:lvl>
+    <w:lvl w:ilvl="1" w:tplc="04090017" w:tentative="1">
+      <w:start w:val="1"/>
+      <w:numFmt w:val="aiueoFullWidth"/>
+      <w:lvlText w:val="(%2)"/>
+      <w:lvlJc w:val="left"/>
+      <w:pPr>
+        <w:ind w:left="960" w:hanging="480"/>
+      </w:pPr>
+    </w:lvl>
+    <w:lvl w:ilvl="2" w:tplc="04090011" w:tentative="1">
+      <w:start w:val="1"/>
+      <w:numFmt w:val="decimalEnclosedCircle"/>
+      <w:lvlText w:val="%3"/>
+      <w:lvlJc w:val="left"/>
+      <w:pPr>
+        <w:ind w:left="1440" w:hanging="480"/>
+      </w:pPr>
+    </w:lvl>
+    <w:lvl w:ilvl="3" w:tplc="0409000F" w:tentative="1">
+      <w:start w:val="1"/>
+      <w:numFmt w:val="decimal"/>
+      <w:lvlText w:val="%4."/>
+      <w:lvlJc w:val="left"/>
+      <w:pPr>
+        <w:ind w:left="1920" w:hanging="480"/>
+      </w:pPr>
+    </w:lvl>
+    <w:lvl w:ilvl="4" w:tplc="04090017" w:tentative="1">
+      <w:start w:val="1"/>
+      <w:numFmt w:val="aiueoFullWidth"/>
+      <w:lvlText w:val="(%5)"/>
+      <w:lvlJc w:val="left"/>
+      <w:pPr>
+        <w:ind w:left="2400" w:hanging="480"/>
+      </w:pPr>
+    </w:lvl>
+    <w:lvl w:ilvl="5" w:tplc="04090011" w:tentative="1">
+      <w:start w:val="1"/>
+      <w:numFmt w:val="decimalEnclosedCircle"/>
+      <w:lvlText w:val="%6"/>
+      <w:lvlJc w:val="left"/>
+      <w:pPr>
+        <w:ind w:left="2880" w:hanging="480"/>
+      </w:pPr>
+    </w:lvl>
+    <w:lvl w:ilvl="6" w:tplc="0409000F" w:tentative="1">
+      <w:start w:val="1"/>
+      <w:numFmt w:val="decimal"/>
+      <w:lvlText w:val="%7."/>
+      <w:lvlJc w:val="left"/>
+      <w:pPr>
+        <w:ind w:left="3360" w:hanging="480"/>
+      </w:pPr>
+    </w:lvl>
+    <w:lvl w:ilvl="7" w:tplc="04090017" w:tentative="1">
+      <w:start w:val="1"/>
+      <w:numFmt w:val="aiueoFullWidth"/>
+      <w:lvlText w:val="(%8)"/>
+      <w:lvlJc w:val="left"/>
+      <w:pPr>
+        <w:ind w:left="3840" w:hanging="480"/>
+      </w:pPr>
+    </w:lvl>
+    <w:lvl w:ilvl="8" w:tplc="04090011" w:tentative="1">
+      <w:start w:val="1"/>
+      <w:numFmt w:val="decimalEnclosedCircle"/>
+      <w:lvlText w:val="%9"/>
+      <w:lvlJc w:val="left"/>
+      <w:pPr>
+        <w:ind w:left="4320" w:hanging="480"/>
+      </w:pPr>
+    </w:lvl>
+  </w:abstractNum>
+  <w:abstractNum w:abstractNumId="3">
+    <w:nsid w:val="4D684CEE"/>
+    <w:multiLevelType w:val="multilevel"/>
+    <w:tmpl w:val="6E94BEA8"/>
+    <w:lvl w:ilvl="0">
+      <w:start w:val="1"/>
+      <w:numFmt w:val="decimal"/>
+      <w:lvlText w:val="%1"/>
+      <w:lvlJc w:val="left"/>
+      <w:pPr>
+        <w:ind w:left="425" w:hanging="425"/>
+      </w:pPr>
+      <w:rPr>
+        <w:rFonts w:hint="eastAsia"/>
+      </w:rPr>
+    </w:lvl>
+    <w:lvl w:ilvl="1">
+      <w:start w:val="1"/>
+      <w:numFmt w:val="decimal"/>
+      <w:lvlText w:val="%1.%2"/>
+      <w:lvlJc w:val="left"/>
+      <w:pPr>
+        <w:ind w:left="992" w:hanging="567"/>
+      </w:pPr>
+      <w:rPr>
+        <w:rFonts w:hint="eastAsia"/>
+      </w:rPr>
+    </w:lvl>
+    <w:lvl w:ilvl="2">
+      <w:start w:val="1"/>
+      <w:numFmt w:val="decimal"/>
+      <w:lvlText w:val="%1.%2.%3"/>
+      <w:lvlJc w:val="left"/>
+      <w:pPr>
+        <w:ind w:left="1418" w:hanging="567"/>
+      </w:pPr>
+      <w:rPr>
+        <w:rFonts w:hint="eastAsia"/>
+      </w:rPr>
+    </w:lvl>
+    <w:lvl w:ilvl="3">
+      <w:start w:val="1"/>
+      <w:numFmt w:val="decimal"/>
+      <w:lvlText w:val="%1.%2.%3.%4"/>
+      <w:lvlJc w:val="left"/>
+      <w:pPr>
+        <w:ind w:left="1984" w:hanging="708"/>
+      </w:pPr>
+      <w:rPr>
+        <w:rFonts w:hint="eastAsia"/>
+      </w:rPr>
+    </w:lvl>
+    <w:lvl w:ilvl="4">
+      <w:start w:val="1"/>
+      <w:numFmt w:val="decimal"/>
+      <w:lvlText w:val="%1.%2.%3.%4.%5"/>
+      <w:lvlJc w:val="left"/>
+      <w:pPr>
+        <w:ind w:left="2551" w:hanging="850"/>
+      </w:pPr>
+      <w:rPr>
+        <w:rFonts w:hint="eastAsia"/>
+      </w:rPr>
+    </w:lvl>
+    <w:lvl w:ilvl="5">
+      <w:start w:val="1"/>
+      <w:numFmt w:val="decimal"/>
+      <w:lvlText w:val="%1.%2.%3.%4.%5.%6"/>
+      <w:lvlJc w:val="left"/>
+      <w:pPr>
+        <w:ind w:left="3260" w:hanging="1134"/>
+      </w:pPr>
+      <w:rPr>
+        <w:rFonts w:hint="eastAsia"/>
+      </w:rPr>
+    </w:lvl>
+    <w:lvl w:ilvl="6">
+      <w:start w:val="1"/>
+      <w:numFmt w:val="decimal"/>
+      <w:lvlText w:val="%1.%2.%3.%4.%5.%6.%7"/>
+      <w:lvlJc w:val="left"/>
+      <w:pPr>
+        <w:ind w:left="3827" w:hanging="1276"/>
+      </w:pPr>
+      <w:rPr>
+        <w:rFonts w:hint="eastAsia"/>
+      </w:rPr>
+    </w:lvl>
+    <w:lvl w:ilvl="7">
+      <w:start w:val="1"/>
+      <w:numFmt w:val="decimal"/>
+      <w:lvlText w:val="%1.%2.%3.%4.%5.%6.%7.%8"/>
+      <w:lvlJc w:val="left"/>
+      <w:pPr>
+        <w:ind w:left="4394" w:hanging="1418"/>
+      </w:pPr>
+      <w:rPr>
+        <w:rFonts w:hint="eastAsia"/>
+      </w:rPr>
+    </w:lvl>
+    <w:lvl w:ilvl="8">
+      <w:start w:val="1"/>
+      <w:numFmt w:val="decimal"/>
+      <w:lvlText w:val="%1.%2.%3.%4.%5.%6.%7.%8.%9"/>
+      <w:lvlJc w:val="left"/>
+      <w:pPr>
+        <w:ind w:left="5102" w:hanging="1700"/>
+      </w:pPr>
+      <w:rPr>
+        <w:rFonts w:hint="eastAsia"/>
+      </w:rPr>
+    </w:lvl>
+  </w:abstractNum>
+  <w:abstractNum w:abstractNumId="4">
+    <w:nsid w:val="6B4C0D72"/>
+    <w:multiLevelType w:val="multilevel"/>
+    <w:tmpl w:val="6E94BEA8"/>
+    <w:lvl w:ilvl="0">
+      <w:start w:val="1"/>
+      <w:numFmt w:val="decimal"/>
+      <w:pStyle w:val="Heading3"/>
+      <w:lvlText w:val="%1"/>
+      <w:lvlJc w:val="left"/>
+      <w:pPr>
+        <w:ind w:left="425" w:hanging="425"/>
+      </w:pPr>
+      <w:rPr>
+        <w:rFonts w:hint="eastAsia"/>
+      </w:rPr>
+    </w:lvl>
+    <w:lvl w:ilvl="1">
+      <w:start w:val="1"/>
+      <w:numFmt w:val="decimal"/>
+      <w:pStyle w:val="Heading4"/>
+      <w:lvlText w:val="%1.%2"/>
+      <w:lvlJc w:val="left"/>
+      <w:pPr>
+        <w:ind w:left="992" w:hanging="567"/>
+      </w:pPr>
+      <w:rPr>
+        <w:rFonts w:hint="eastAsia"/>
+      </w:rPr>
+    </w:lvl>
+    <w:lvl w:ilvl="2">
+      <w:start w:val="1"/>
+      <w:numFmt w:val="decimal"/>
+      <w:lvlText w:val="%1.%2.%3"/>
+      <w:lvlJc w:val="left"/>
+      <w:pPr>
+        <w:ind w:left="1418" w:hanging="567"/>
+      </w:pPr>
+      <w:rPr>
+        <w:rFonts w:hint="eastAsia"/>
+      </w:rPr>
+    </w:lvl>
+    <w:lvl w:ilvl="3">
+      <w:start w:val="1"/>
+      <w:numFmt w:val="decimal"/>
+      <w:lvlText w:val="%1.%2.%3.%4"/>
+      <w:lvlJc w:val="left"/>
+      <w:pPr>
+        <w:ind w:left="1984" w:hanging="708"/>
+      </w:pPr>
+      <w:rPr>
+        <w:rFonts w:hint="eastAsia"/>
+      </w:rPr>
+    </w:lvl>
+    <w:lvl w:ilvl="4">
+      <w:start w:val="1"/>
+      <w:numFmt w:val="decimal"/>
+      <w:lvlText w:val="%1.%2.%3.%4.%5"/>
+      <w:lvlJc w:val="left"/>
+      <w:pPr>
+        <w:ind w:left="2551" w:hanging="850"/>
+      </w:pPr>
+      <w:rPr>
+        <w:rFonts w:hint="eastAsia"/>
+      </w:rPr>
+    </w:lvl>
+    <w:lvl w:ilvl="5">
+      <w:start w:val="1"/>
+      <w:numFmt w:val="decimal"/>
+      <w:lvlText w:val="%1.%2.%3.%4.%5.%6"/>
+      <w:lvlJc w:val="left"/>
+      <w:pPr>
+        <w:ind w:left="3260" w:hanging="1134"/>
+      </w:pPr>
+      <w:rPr>
+        <w:rFonts w:hint="eastAsia"/>
+      </w:rPr>
+    </w:lvl>
+    <w:lvl w:ilvl="6">
+      <w:start w:val="1"/>
+      <w:numFmt w:val="decimal"/>
+      <w:lvlText w:val="%1.%2.%3.%4.%5.%6.%7"/>
+      <w:lvlJc w:val="left"/>
+      <w:pPr>
+        <w:ind w:left="3827" w:hanging="1276"/>
+      </w:pPr>
+      <w:rPr>
+        <w:rFonts w:hint="eastAsia"/>
+      </w:rPr>
+    </w:lvl>
+    <w:lvl w:ilvl="7">
+      <w:start w:val="1"/>
+      <w:numFmt w:val="decimal"/>
+      <w:lvlText w:val="%1.%2.%3.%4.%5.%6.%7.%8"/>
+      <w:lvlJc w:val="left"/>
+      <w:pPr>
+        <w:ind w:left="4394" w:hanging="1418"/>
+      </w:pPr>
+      <w:rPr>
+        <w:rFonts w:hint="eastAsia"/>
+      </w:rPr>
+    </w:lvl>
+    <w:lvl w:ilvl="8">
+      <w:start w:val="1"/>
+      <w:numFmt w:val="decimal"/>
+      <w:lvlText w:val="%1.%2.%3.%4.%5.%6.%7.%8.%9"/>
+      <w:lvlJc w:val="left"/>
+      <w:pPr>
+        <w:ind w:left="5102" w:hanging="1700"/>
+      </w:pPr>
+      <w:rPr>
+        <w:rFonts w:hint="eastAsia"/>
+      </w:rPr>
+    </w:lvl>
+  </w:abstractNum>
+  <w:abstractNum w:abstractNumId="5">
+    <w:nsid w:val="7A7B111E"/>
+    <w:multiLevelType w:val="multilevel"/>
+    <w:tmpl w:val="51269D62"/>
+    <w:lvl w:ilvl="0">
+      <w:start w:val="1"/>
+      <w:numFmt w:val="decimal"/>
+      <w:lvlText w:val="%1."/>
+      <w:lvlJc w:val="left"/>
+      <w:pPr>
+        <w:ind w:left="360" w:hanging="360"/>
+      </w:pPr>
+      <w:rPr>
+        <w:rFonts w:hint="default"/>
+      </w:rPr>
+    </w:lvl>
+    <w:lvl w:ilvl="1">
+      <w:start w:val="1"/>
+      <w:numFmt w:val="decimal"/>
+      <w:isLgl/>
+      <w:lvlText w:val="%1.%2."/>
+      <w:lvlJc w:val="left"/>
+      <w:pPr>
+        <w:ind w:left="1004" w:hanging="720"/>
+      </w:pPr>
+      <w:rPr>
+        <w:rFonts w:hint="default"/>
+      </w:rPr>
+    </w:lvl>
+    <w:lvl w:ilvl="2">
+      <w:start w:val="1"/>
+      <w:numFmt w:val="decimal"/>
+      <w:isLgl/>
+      <w:lvlText w:val="%1.%2.%3."/>
+      <w:lvlJc w:val="left"/>
+      <w:pPr>
+        <w:ind w:left="720" w:hanging="720"/>
+      </w:pPr>
+      <w:rPr>
+        <w:rFonts w:hint="default"/>
+      </w:rPr>
+    </w:lvl>
+    <w:lvl w:ilvl="3">
+      <w:start w:val="1"/>
+      <w:numFmt w:val="decimal"/>
+      <w:isLgl/>
+      <w:lvlText w:val="%1.%2.%3.%4."/>
+      <w:lvlJc w:val="left"/>
+      <w:pPr>
+        <w:ind w:left="1080" w:hanging="1080"/>
+      </w:pPr>
+      <w:rPr>
+        <w:rFonts w:hint="default"/>
+      </w:rPr>
+    </w:lvl>
+    <w:lvl w:ilvl="4">
+      <w:start w:val="1"/>
+      <w:numFmt w:val="decimal"/>
+      <w:isLgl/>
+      <w:lvlText w:val="%1.%2.%3.%4.%5."/>
+      <w:lvlJc w:val="left"/>
+      <w:pPr>
+        <w:ind w:left="1080" w:hanging="1080"/>
+      </w:pPr>
+      <w:rPr>
+        <w:rFonts w:hint="default"/>
+      </w:rPr>
+    </w:lvl>
+    <w:lvl w:ilvl="5">
+      <w:start w:val="1"/>
+      <w:numFmt w:val="decimal"/>
+      <w:isLgl/>
+      <w:lvlText w:val="%1.%2.%3.%4.%5.%6."/>
+      <w:lvlJc w:val="left"/>
+      <w:pPr>
+        <w:ind w:left="1440" w:hanging="1440"/>
+      </w:pPr>
+      <w:rPr>
+        <w:rFonts w:hint="default"/>
+      </w:rPr>
+    </w:lvl>
+    <w:lvl w:ilvl="6">
+      <w:start w:val="1"/>
+      <w:numFmt w:val="decimal"/>
+      <w:isLgl/>
+      <w:lvlText w:val="%1.%2.%3.%4.%5.%6.%7."/>
+      <w:lvlJc w:val="left"/>
+      <w:pPr>
+        <w:ind w:left="1440" w:hanging="1440"/>
+      </w:pPr>
+      <w:rPr>
+        <w:rFonts w:hint="default"/>
+      </w:rPr>
+    </w:lvl>
+    <w:lvl w:ilvl="7">
+      <w:start w:val="1"/>
+      <w:numFmt w:val="decimal"/>
+      <w:isLgl/>
+      <w:lvlText w:val="%1.%2.%3.%4.%5.%6.%7.%8."/>
+      <w:lvlJc w:val="left"/>
+      <w:pPr>
+        <w:ind w:left="1800" w:hanging="1800"/>
+      </w:pPr>
+      <w:rPr>
+        <w:rFonts w:hint="default"/>
+      </w:rPr>
+    </w:lvl>
+    <w:lvl w:ilvl="8">
+      <w:start w:val="1"/>
+      <w:numFmt w:val="decimal"/>
+      <w:isLgl/>
+      <w:lvlText w:val="%1.%2.%3.%4.%5.%6.%7.%8.%9."/>
+      <w:lvlJc w:val="left"/>
+      <w:pPr>
+        <w:ind w:left="1800" w:hanging="1800"/>
+      </w:pPr>
+      <w:rPr>
+        <w:rFonts w:hint="default"/>
+      </w:rPr>
+    </w:lvl>
+  </w:abstractNum>
   <w:num w:numId="1">
+    <w:abstractNumId w:val="1"/>
+  </w:num>
+  <w:num w:numId="2">
     <w:abstractNumId w:val="0"/>
+  </w:num>
+  <w:num w:numId="3">
+    <w:abstractNumId w:val="5"/>
+  </w:num>
+  <w:num w:numId="4">
+    <w:abstractNumId w:val="2"/>
+  </w:num>
+  <w:num w:numId="5">
+    <w:abstractNumId w:val="4"/>
+  </w:num>
+  <w:num w:numId="6">
+    <w:abstractNumId w:val="3"/>
   </w:num>
 </w:numbering>
 </file>
@@ -151,7 +1001,6 @@
   <w:style w:type="character" w:default="1" w:styleId="a0">
     <w:name w:val="Default Paragraph Font"/>
     <w:uiPriority w:val="1"/>
-    <w:semiHidden/>
     <w:unhideWhenUsed/>
   </w:style>
   <w:style w:type="table" w:default="1" w:styleId="a1">
@@ -281,9 +1130,11 @@
     <w:name w:val="Heading 2"/>
     <w:basedOn w:val="a"/>
     <w:next w:val="a"/>
+    <w:autoRedefine/>
     <w:uiPriority w:val="9"/>
     <w:unhideWhenUsed/>
     <w:qFormat/>
+    <w:rsid w:val="0025126C"/>
     <w:pPr>
       <w:keepNext/>
       <w:keepLines/>
@@ -291,10 +1142,9 @@
       <w:outlineLvl w:val="1"/>
     </w:pPr>
     <w:rPr>
-      <w:rFonts w:asciiTheme="majorHAnsi" w:eastAsiaTheme="majorEastAsia" w:hAnsiTheme="majorHAnsi" w:cstheme="majorBidi"/>
-      <w:b/>
+      <w:rFonts w:ascii="ヒラギノ角ゴ Pro W3" w:eastAsia="ヒラギノ角ゴ Pro W3" w:hAnsi="ヒラギノ角ゴ Pro W3" w:cstheme="majorBidi"/>
       <w:bCs/>
-      <w:color w:val="4F81BD" w:themeColor="accent1"/>
+      <w:color w:val="000000" w:themeColor="text1"/>
       <w:sz w:val="32"/>
       <w:szCs w:val="32"/>
     </w:rPr>
@@ -306,17 +1156,21 @@
     <w:uiPriority w:val="9"/>
     <w:unhideWhenUsed/>
     <w:qFormat/>
+    <w:rsid w:val="00D30B12"/>
     <w:pPr>
       <w:keepNext/>
       <w:keepLines/>
+      <w:numPr>
+        <w:numId w:val="5"/>
+      </w:numPr>
       <w:spacing w:before="200" w:after="0"/>
       <w:outlineLvl w:val="1"/>
     </w:pPr>
     <w:rPr>
-      <w:rFonts w:asciiTheme="majorHAnsi" w:eastAsiaTheme="majorEastAsia" w:hAnsiTheme="majorHAnsi" w:cstheme="majorBidi"/>
+      <w:rFonts w:ascii="ヒラギノ角ゴ Pro W3" w:eastAsia="ヒラギノ角ゴ Pro W3" w:hAnsi="ヒラギノ角ゴ Pro W3" w:cstheme="majorBidi"/>
       <w:b/>
       <w:bCs/>
-      <w:color w:val="4F81BD" w:themeColor="accent1"/>
+      <w:color w:val="000000" w:themeColor="text1"/>
       <w:sz w:val="28"/>
       <w:szCs w:val="28"/>
     </w:rPr>
@@ -328,17 +1182,22 @@
     <w:uiPriority w:val="9"/>
     <w:unhideWhenUsed/>
     <w:qFormat/>
+    <w:rsid w:val="00D30B12"/>
     <w:pPr>
       <w:keepNext/>
       <w:keepLines/>
+      <w:numPr>
+        <w:ilvl w:val="1"/>
+        <w:numId w:val="5"/>
+      </w:numPr>
       <w:spacing w:before="200" w:after="0"/>
       <w:outlineLvl w:val="1"/>
     </w:pPr>
     <w:rPr>
-      <w:rFonts w:asciiTheme="majorHAnsi" w:eastAsiaTheme="majorEastAsia" w:hAnsiTheme="majorHAnsi" w:cstheme="majorBidi"/>
+      <w:rFonts w:ascii="ヒラギノ角ゴ Pro W3" w:eastAsia="ヒラギノ角ゴ Pro W3" w:hAnsi="ヒラギノ角ゴ Pro W3" w:cstheme="majorBidi"/>
       <w:b/>
       <w:bCs/>
-      <w:color w:val="4F81BD" w:themeColor="accent1"/>
+      <w:color w:val="000000" w:themeColor="text1"/>
     </w:rPr>
   </w:style>
   <w:style w:type="paragraph" w:customStyle="1" w:styleId="Heading5">

</xml_diff>